<commit_message>
apresentação e relatório final
</commit_message>
<xml_diff>
--- a/docs/presentations/Relatório_Final_Robustez_Consulta - dia apresentação final.docx
+++ b/docs/presentations/Relatório_Final_Robustez_Consulta - dia apresentação final.docx
@@ -1462,7 +1462,7 @@
           <w:szCs w:val="20"/>
           <w:rtl w:val="0"/>
         </w:rPr>
-        <w:t xml:space="preserve">Os resultados das pesquisas de Rerank em português com 3 modelos diferentes obtiveram resultados próximos e por isso foram unificados pela média na análise que se segue. Cabe ressaltar que o modelo unicamp-dl/mt5-base-multi-msmarco alcançou menor DG (-0.068) em relação aos outros unicamp-dl/mt5-base-en-pt-msmarco (-0.100) e unicamp-dl/ptt5-base-pt-msmarco-100k (-0.091). Mas este último, se mostrou mais eficiente por consumir 63% menos memória (810 mb contra 2.17 gb) e ser 30% mais rápido.</w:t>
+        <w:t xml:space="preserve">Os resultados das pesquisas de Rerank em português com 3 modelos diferentes obtiveram resultados próximos e por isso foram unificados pela média na análise que se segue. </w:t>
       </w:r>
     </w:p>
     <w:p>
@@ -1539,12 +1539,12 @@
           <wp:inline distB="114300" distT="114300" distL="114300" distR="114300">
             <wp:extent cx="5266463" cy="4588692"/>
             <wp:effectExtent b="0" l="0" r="0" t="0"/>
-            <wp:docPr id="3" name="image7.png"/>
+            <wp:docPr id="3" name="image6.png"/>
             <a:graphic>
               <a:graphicData uri="http://schemas.openxmlformats.org/drawingml/2006/picture">
                 <pic:pic>
                   <pic:nvPicPr>
-                    <pic:cNvPr id="0" name="image7.png"/>
+                    <pic:cNvPr id="0" name="image6.png"/>
                     <pic:cNvPicPr preferRelativeResize="0"/>
                   </pic:nvPicPr>
                   <pic:blipFill>
@@ -1630,12 +1630,12 @@
           <wp:inline distB="114300" distT="114300" distL="114300" distR="114300">
             <wp:extent cx="6124575" cy="2965075"/>
             <wp:effectExtent b="0" l="0" r="0" t="0"/>
-            <wp:docPr id="1" name="image3.png"/>
+            <wp:docPr id="1" name="image4.png"/>
             <a:graphic>
               <a:graphicData uri="http://schemas.openxmlformats.org/drawingml/2006/picture">
                 <pic:pic>
                   <pic:nvPicPr>
-                    <pic:cNvPr id="0" name="image3.png"/>
+                    <pic:cNvPr id="0" name="image4.png"/>
                     <pic:cNvPicPr preferRelativeResize="0"/>
                   </pic:nvPicPr>
                   <pic:blipFill>
@@ -1664,25 +1664,93 @@
           <w:rtl w:val="0"/>
         </w:rPr>
       </w:r>
-      <w:r>
+    </w:p>
+    <w:p>
+      <w:pPr>
+        <w:widowControl w:val="0"/>
+        <w:spacing w:before="189.232177734375" w:line="240" w:lineRule="auto"/>
+        <w:ind w:right="-925.2755905511805" w:firstLine="720"/>
+        <w:jc w:val="both"/>
+        <w:rPr>
+          <w:sz w:val="18"/>
+          <w:szCs w:val="18"/>
+        </w:rPr>
+      </w:pPr>
+      <w:r>
+        <w:rPr>
+          <w:sz w:val="18"/>
+          <w:szCs w:val="18"/>
+          <w:rtl w:val="0"/>
+        </w:rPr>
+        <w:t xml:space="preserve">Gráfico 2 - Valores médios da métrica DG:nDCG@10 para vários mecanismos de busca e tipos de ruído</w:t>
+      </w:r>
+    </w:p>
+    <w:p>
+      <w:pPr>
+        <w:widowControl w:val="0"/>
+        <w:spacing w:before="189.232177734375" w:line="240" w:lineRule="auto"/>
+        <w:ind w:left="0" w:right="-134.5275590551165" w:firstLine="0"/>
+        <w:jc w:val="both"/>
+        <w:rPr>
+          <w:sz w:val="20"/>
+          <w:szCs w:val="20"/>
+        </w:rPr>
+      </w:pPr>
+      <w:r>
+        <w:br w:type="page"/>
+      </w:r>
+      <w:r>
+        <w:rPr>
+          <w:rtl w:val="0"/>
+        </w:rPr>
+      </w:r>
+    </w:p>
+    <w:p>
+      <w:pPr>
+        <w:widowControl w:val="0"/>
+        <w:spacing w:before="189.232177734375" w:line="240" w:lineRule="auto"/>
+        <w:ind w:left="0" w:right="-134.5275590551165" w:firstLine="0"/>
+        <w:jc w:val="both"/>
+        <w:rPr>
+          <w:sz w:val="20"/>
+          <w:szCs w:val="20"/>
+        </w:rPr>
+      </w:pPr>
+      <w:r>
+        <w:rPr>
+          <w:sz w:val="20"/>
+          <w:szCs w:val="20"/>
+          <w:rtl w:val="0"/>
+        </w:rPr>
+        <w:t xml:space="preserve">O Gráfico 3 demonstra o desvio padrão encontrado na métrica DG nas pesquisas. Percebe-se que os ruídos de permutação obtiveram uma variação menor. E que a busca com Rerank na base em português também teve valores em média menores em relação aos outros ruídos.</w:t>
+      </w:r>
+    </w:p>
+    <w:p>
+      <w:pPr>
+        <w:widowControl w:val="0"/>
+        <w:spacing w:before="189.232177734375" w:line="240" w:lineRule="auto"/>
+        <w:ind w:right="-417.9921259842507" w:firstLine="283.46456692913375"/>
+        <w:jc w:val="both"/>
+        <w:rPr>
+          <w:sz w:val="19.925199508666992"/>
+          <w:szCs w:val="19.925199508666992"/>
+        </w:rPr>
+      </w:pPr>
+      <w:r>
+        <w:rPr>
+          <w:sz w:val="19.925199508666992"/>
+          <w:szCs w:val="19.925199508666992"/>
+        </w:rPr>
         <w:drawing>
-          <wp:anchor allowOverlap="1" behindDoc="0" distB="114300" distT="114300" distL="114300" distR="114300" hidden="0" layoutInCell="1" locked="0" relativeHeight="0" simplePos="0">
-            <wp:simplePos x="0" y="0"/>
-            <wp:positionH relativeFrom="column">
-              <wp:posOffset>1409700</wp:posOffset>
-            </wp:positionH>
-            <wp:positionV relativeFrom="paragraph">
-              <wp:posOffset>3143250</wp:posOffset>
-            </wp:positionV>
-            <wp:extent cx="4578000" cy="262099"/>
+          <wp:inline distB="114300" distT="114300" distL="114300" distR="114300">
+            <wp:extent cx="6121050" cy="3365500"/>
             <wp:effectExtent b="0" l="0" r="0" t="0"/>
-            <wp:wrapNone/>
-            <wp:docPr id="4" name="image4.png"/>
+            <wp:docPr id="4" name="image1.png"/>
             <a:graphic>
               <a:graphicData uri="http://schemas.openxmlformats.org/drawingml/2006/picture">
                 <pic:pic>
                   <pic:nvPicPr>
-                    <pic:cNvPr id="0" name="image4.png"/>
+                    <pic:cNvPr id="0" name="image1.png"/>
                     <pic:cNvPicPr preferRelativeResize="0"/>
                   </pic:nvPicPr>
                   <pic:blipFill>
@@ -1695,7 +1763,7 @@
                   <pic:spPr>
                     <a:xfrm>
                       <a:off x="0" y="0"/>
-                      <a:ext cx="4578000" cy="262099"/>
+                      <a:ext cx="6121050" cy="3365500"/>
                     </a:xfrm>
                     <a:prstGeom prst="rect"/>
                     <a:ln/>
@@ -1703,36 +1771,89 @@
                 </pic:pic>
               </a:graphicData>
             </a:graphic>
-          </wp:anchor>
+          </wp:inline>
         </w:drawing>
       </w:r>
+      <w:r>
+        <w:rPr>
+          <w:rtl w:val="0"/>
+        </w:rPr>
+      </w:r>
     </w:p>
     <w:p>
       <w:pPr>
         <w:widowControl w:val="0"/>
         <w:spacing w:before="189.232177734375" w:line="240" w:lineRule="auto"/>
-        <w:ind w:left="0" w:right="-134.5275590551165" w:firstLine="0"/>
-        <w:jc w:val="both"/>
-        <w:rPr>
-          <w:sz w:val="20"/>
-          <w:szCs w:val="20"/>
-        </w:rPr>
-      </w:pPr>
-      <w:r>
-        <w:rPr>
-          <w:sz w:val="20"/>
-          <w:szCs w:val="20"/>
-          <w:rtl w:val="0"/>
-        </w:rPr>
-        <w:t xml:space="preserve">O Gráfico 3 demonstra o desvio padrão encontrado na métrica DG nas pesquisas. Percebe-se que os ruídos de permutação obtiveram uma variação menor. E que a busca com Rerank na base em português também teve valores em média menores em relação aos outros ruídos.</w:t>
+        <w:ind w:right="-925.2755905511805" w:firstLine="720"/>
+        <w:jc w:val="both"/>
+        <w:rPr>
+          <w:sz w:val="18"/>
+          <w:szCs w:val="18"/>
+        </w:rPr>
+      </w:pPr>
+      <w:r>
+        <w:rPr>
+          <w:sz w:val="18"/>
+          <w:szCs w:val="18"/>
+          <w:rtl w:val="0"/>
+        </w:rPr>
+        <w:t xml:space="preserve">Gráfico 3 - Desvio padrão da métrica DG:nDCG@10 para vários mecanismos de busca e tipos de ruído</w:t>
+      </w:r>
+    </w:p>
+    <w:p>
+      <w:pPr>
+        <w:keepNext w:val="0"/>
+        <w:keepLines w:val="0"/>
+        <w:pageBreakBefore w:val="0"/>
+        <w:widowControl w:val="0"/>
+        <w:pBdr>
+          <w:top w:space="0" w:sz="0" w:val="nil"/>
+          <w:left w:space="0" w:sz="0" w:val="nil"/>
+          <w:bottom w:space="0" w:sz="0" w:val="nil"/>
+          <w:right w:space="0" w:sz="0" w:val="nil"/>
+          <w:between w:space="0" w:sz="0" w:val="nil"/>
+        </w:pBdr>
+        <w:shd w:fill="auto" w:val="clear"/>
+        <w:spacing w:after="0" w:before="189.232177734375" w:line="240" w:lineRule="auto"/>
+        <w:ind w:left="0" w:right="-925.2755905511805" w:firstLine="0"/>
+        <w:jc w:val="both"/>
+        <w:rPr>
+          <w:sz w:val="19.925199508666992"/>
+          <w:szCs w:val="19.925199508666992"/>
+        </w:rPr>
+      </w:pPr>
+      <w:r>
+        <w:rPr>
+          <w:rtl w:val="0"/>
+        </w:rPr>
       </w:r>
     </w:p>
     <w:p>
       <w:pPr>
         <w:widowControl w:val="0"/>
         <w:spacing w:before="189.232177734375" w:line="240" w:lineRule="auto"/>
-        <w:ind w:right="-417.9921259842507" w:firstLine="283.46456692913375"/>
-        <w:jc w:val="both"/>
+        <w:ind w:right="-134.5275590551165"/>
+        <w:jc w:val="both"/>
+        <w:rPr>
+          <w:sz w:val="19.925199508666992"/>
+          <w:szCs w:val="19.925199508666992"/>
+        </w:rPr>
+      </w:pPr>
+      <w:r>
+        <w:rPr>
+          <w:sz w:val="19.925199508666992"/>
+          <w:szCs w:val="19.925199508666992"/>
+          <w:rtl w:val="0"/>
+        </w:rPr>
+        <w:t xml:space="preserve">Os Gráficos 4 demonstra a distribuição dos valores da métrica DG por tipo de ruído. Percebe-se uma maior variação nas deleções, em que perdas maiores são identificadas. Em particular na deleção com 20% de probabilidade, em que mais palavras são retiradas.</w:t>
+      </w:r>
+    </w:p>
+    <w:p>
+      <w:pPr>
+        <w:widowControl w:val="0"/>
+        <w:spacing w:before="189.232177734375" w:line="240" w:lineRule="auto"/>
+        <w:ind w:right="-925.2755905511805"/>
+        <w:jc w:val="center"/>
         <w:rPr>
           <w:sz w:val="19.925199508666992"/>
           <w:szCs w:val="19.925199508666992"/>
@@ -1745,7 +1866,7 @@
         </w:rPr>
         <w:drawing>
           <wp:inline distB="114300" distT="114300" distL="114300" distR="114300">
-            <wp:extent cx="6121050" cy="3365500"/>
+            <wp:extent cx="4268625" cy="2981325"/>
             <wp:effectExtent b="0" l="0" r="0" t="0"/>
             <wp:docPr id="5" name="image5.png"/>
             <a:graphic>
@@ -1765,129 +1886,6 @@
                   <pic:spPr>
                     <a:xfrm>
                       <a:off x="0" y="0"/>
-                      <a:ext cx="6121050" cy="3365500"/>
-                    </a:xfrm>
-                    <a:prstGeom prst="rect"/>
-                    <a:ln/>
-                  </pic:spPr>
-                </pic:pic>
-              </a:graphicData>
-            </a:graphic>
-          </wp:inline>
-        </w:drawing>
-      </w:r>
-      <w:r>
-        <w:rPr>
-          <w:rtl w:val="0"/>
-        </w:rPr>
-      </w:r>
-    </w:p>
-    <w:p>
-      <w:pPr>
-        <w:widowControl w:val="0"/>
-        <w:spacing w:before="189.232177734375" w:line="240" w:lineRule="auto"/>
-        <w:ind w:right="-925.2755905511805" w:firstLine="720"/>
-        <w:jc w:val="both"/>
-        <w:rPr>
-          <w:sz w:val="18"/>
-          <w:szCs w:val="18"/>
-        </w:rPr>
-      </w:pPr>
-      <w:r>
-        <w:rPr>
-          <w:sz w:val="18"/>
-          <w:szCs w:val="18"/>
-          <w:rtl w:val="0"/>
-        </w:rPr>
-        <w:t xml:space="preserve">Gráfico 3 - Desvio padrão da métrica DG:nDCG@10 para vários mecanismos de busca e tipos de ruído</w:t>
-      </w:r>
-    </w:p>
-    <w:p>
-      <w:pPr>
-        <w:keepNext w:val="0"/>
-        <w:keepLines w:val="0"/>
-        <w:pageBreakBefore w:val="0"/>
-        <w:widowControl w:val="0"/>
-        <w:pBdr>
-          <w:top w:space="0" w:sz="0" w:val="nil"/>
-          <w:left w:space="0" w:sz="0" w:val="nil"/>
-          <w:bottom w:space="0" w:sz="0" w:val="nil"/>
-          <w:right w:space="0" w:sz="0" w:val="nil"/>
-          <w:between w:space="0" w:sz="0" w:val="nil"/>
-        </w:pBdr>
-        <w:shd w:fill="auto" w:val="clear"/>
-        <w:spacing w:after="0" w:before="189.232177734375" w:line="240" w:lineRule="auto"/>
-        <w:ind w:left="0" w:right="-925.2755905511805" w:firstLine="0"/>
-        <w:jc w:val="both"/>
-        <w:rPr>
-          <w:sz w:val="19.925199508666992"/>
-          <w:szCs w:val="19.925199508666992"/>
-        </w:rPr>
-      </w:pPr>
-      <w:r>
-        <w:rPr>
-          <w:rtl w:val="0"/>
-        </w:rPr>
-      </w:r>
-    </w:p>
-    <w:p>
-      <w:pPr>
-        <w:widowControl w:val="0"/>
-        <w:spacing w:before="189.232177734375" w:line="240" w:lineRule="auto"/>
-        <w:ind w:right="-134.5275590551165"/>
-        <w:jc w:val="both"/>
-        <w:rPr>
-          <w:sz w:val="19.925199508666992"/>
-          <w:szCs w:val="19.925199508666992"/>
-        </w:rPr>
-      </w:pPr>
-      <w:r>
-        <w:rPr>
-          <w:sz w:val="19.925199508666992"/>
-          <w:szCs w:val="19.925199508666992"/>
-          <w:rtl w:val="0"/>
-        </w:rPr>
-        <w:t xml:space="preserve">Os Gráficos 4 demonstra a distribuição dos valores da métrica DG por tipo de ruído. Percebe-se uma maior variação nas deleções, em que perdas maiores são identificadas. Em particular na deleção com 20% de probabilidade, em que mais palavras são retiradas.</w:t>
-      </w:r>
-    </w:p>
-    <w:p>
-      <w:pPr>
-        <w:widowControl w:val="0"/>
-        <w:spacing w:before="189.232177734375" w:line="240" w:lineRule="auto"/>
-        <w:ind w:right="-925.2755905511805"/>
-        <w:jc w:val="center"/>
-        <w:rPr>
-          <w:sz w:val="19.925199508666992"/>
-          <w:szCs w:val="19.925199508666992"/>
-        </w:rPr>
-      </w:pPr>
-      <w:r>
-        <w:rPr>
-          <w:sz w:val="19.925199508666992"/>
-          <w:szCs w:val="19.925199508666992"/>
-        </w:rPr>
-        <w:drawing>
-          <wp:inline distB="114300" distT="114300" distL="114300" distR="114300">
-            <wp:extent cx="4268625" cy="2981325"/>
-            <wp:effectExtent b="0" l="0" r="0" t="0"/>
-            <wp:docPr id="6" name="image2.png"/>
-            <a:graphic>
-              <a:graphicData uri="http://schemas.openxmlformats.org/drawingml/2006/picture">
-                <pic:pic>
-                  <pic:nvPicPr>
-                    <pic:cNvPr id="0" name="image2.png"/>
-                    <pic:cNvPicPr preferRelativeResize="0"/>
-                  </pic:nvPicPr>
-                  <pic:blipFill>
-                    <a:blip r:embed="rId11"/>
-                    <a:srcRect b="0" l="0" r="0" t="0"/>
-                    <a:stretch>
-                      <a:fillRect/>
-                    </a:stretch>
-                  </pic:blipFill>
-                  <pic:spPr>
-                    <a:xfrm>
-                      <a:off x="0" y="0"/>
                       <a:ext cx="4268625" cy="2981325"/>
                     </a:xfrm>
                     <a:prstGeom prst="rect"/>
@@ -1940,7 +1938,7 @@
         </w:pBdr>
         <w:shd w:fill="auto" w:val="clear"/>
         <w:spacing w:after="0" w:before="189.232177734375" w:line="240" w:lineRule="auto"/>
-        <w:ind w:left="0.797119140625" w:right="0" w:firstLine="0"/>
+        <w:ind w:left="0" w:right="0" w:firstLine="0"/>
         <w:jc w:val="both"/>
         <w:rPr>
           <w:sz w:val="19.925199508666992"/>
@@ -1976,6 +1974,9 @@
         </w:rPr>
       </w:pPr>
       <w:r>
+        <w:br w:type="page"/>
+      </w:r>
+      <w:r>
         <w:rPr>
           <w:rtl w:val="0"/>
         </w:rPr>
@@ -2032,16 +2033,16 @@
           <wp:inline distB="114300" distT="114300" distL="114300" distR="114300">
             <wp:extent cx="6077850" cy="3838575"/>
             <wp:effectExtent b="0" l="0" r="0" t="0"/>
-            <wp:docPr id="7" name="image6.png"/>
+            <wp:docPr id="6" name="image3.png"/>
             <a:graphic>
               <a:graphicData uri="http://schemas.openxmlformats.org/drawingml/2006/picture">
                 <pic:pic>
                   <pic:nvPicPr>
-                    <pic:cNvPr id="0" name="image6.png"/>
+                    <pic:cNvPr id="0" name="image3.png"/>
                     <pic:cNvPicPr preferRelativeResize="0"/>
                   </pic:nvPicPr>
                   <pic:blipFill>
-                    <a:blip r:embed="rId12"/>
+                    <a:blip r:embed="rId11"/>
                     <a:srcRect b="0" l="0" r="0" t="0"/>
                     <a:stretch>
                       <a:fillRect/>
@@ -2144,16 +2145,16 @@
           <wp:inline distB="114300" distT="114300" distL="114300" distR="114300">
             <wp:extent cx="3381375" cy="3050800"/>
             <wp:effectExtent b="0" l="0" r="0" t="0"/>
-            <wp:docPr id="2" name="image1.png"/>
+            <wp:docPr id="2" name="image2.png"/>
             <a:graphic>
               <a:graphicData uri="http://schemas.openxmlformats.org/drawingml/2006/picture">
                 <pic:pic>
                   <pic:nvPicPr>
-                    <pic:cNvPr id="0" name="image1.png"/>
+                    <pic:cNvPr id="0" name="image2.png"/>
                     <pic:cNvPicPr preferRelativeResize="0"/>
                   </pic:nvPicPr>
                   <pic:blipFill>
-                    <a:blip r:embed="rId13"/>
+                    <a:blip r:embed="rId12"/>
                     <a:srcRect b="0" l="0" r="0" t="0"/>
                     <a:stretch>
                       <a:fillRect/>
@@ -2325,7 +2326,7 @@
           <w:szCs w:val="19.925199508666992"/>
           <w:rtl w:val="0"/>
         </w:rPr>
-        <w:t xml:space="preserve">Espera-se que funções de ranqueamento baseadas em transformers, por capturar significado das palavras e relação com o contexto, fosse mais robustas em no caso de back-translation, já que elas não seriam muito impactados quando uma palavra se transforma em um sinônimo, o que prejudicaria buscas em mecanismos estatísticos tradicionais como o BM25. Mas isso não foi constatado nos dados na base em português. Uma possível explicação seria um possível afunilamento de termos nas traduções. Mais de uma palavra em uma língua é traduzida para uma única palavra.</w:t>
+        <w:t xml:space="preserve">Espera-se que funções de ranqueamento baseadas em transformers, por capturar significado das palavras e relação com o contexto, fosse mais robustas em no caso de back-translation, já que elas não seriam muito impactados quando uma palavra se transforma em um sinônimo, o que prejudicaria buscas em mecanismos estatísticos tradicionais como o BM25. Mas isso não foi constatado nos dados na base em português. Uma possível explicação seria um possível afunilamento de termos nas traduções. Mais de uma palavra em uma língua é traduzida para uma única palavra. E tanto as consultas e as passagens foram traduzidas pelo mesmo método (python/googletrans).</w:t>
       </w:r>
     </w:p>
     <w:p>
@@ -2366,6 +2367,30 @@
           <w:rtl w:val="0"/>
         </w:rPr>
         <w:t xml:space="preserve">Observou-se que consultas com textos maiores são mais robustas aos ruídos experimentados, com menores variações de DG. Enquanto textos mais curtos apresentam resultados mais variados. A possível explicação para isso é que em textos maiores há uma menor chance de se perder palavras mais relevantes.</w:t>
+      </w:r>
+    </w:p>
+    <w:p>
+      <w:pPr>
+        <w:widowControl w:val="0"/>
+        <w:spacing w:before="189.232177734375" w:line="240" w:lineRule="auto"/>
+        <w:jc w:val="both"/>
+        <w:rPr>
+          <w:sz w:val="19.925199508666992"/>
+          <w:szCs w:val="19.925199508666992"/>
+        </w:rPr>
+      </w:pPr>
+      <w:r>
+        <w:rPr>
+          <w:sz w:val="20"/>
+          <w:szCs w:val="20"/>
+          <w:rtl w:val="0"/>
+        </w:rPr>
+        <w:t xml:space="preserve">Como visto, os modelos Rerank em português foram unificados nas análises pela média dados resutlados não muito díspares.. Mas cabe ressaltar que o modelo unicamp-dl/mt5-base-multi-msmarco alcançou menor DG (-0.068) em relação aos outros unicamp-dl/mt5-base-en-pt-msmarco (-0.100) e unicamp-dl/ptt5-base-pt-msmarco-100k (-0.091). Mas este último, se mostrou mais eficiente por consumir 63% menos memória (810 mb contra 2.17 gb) e ser 30% mais rápido.</w:t>
+      </w:r>
+      <w:r>
+        <w:rPr>
+          <w:rtl w:val="0"/>
+        </w:rPr>
       </w:r>
     </w:p>
     <w:p>
@@ -2473,7 +2498,7 @@
           <w:szCs w:val="19.925199508666992"/>
           <w:rtl w:val="0"/>
         </w:rPr>
-        <w:t xml:space="preserve">Quanto aos mecanismos de busca, poderia ser ampliado o leque de técnicas avaliadas, incluindo doc2query, outros tipos de busca densa, entre outros. </w:t>
+        <w:t xml:space="preserve">Quanto às técnicas envolvidas na busca, poderia ser ampliado o leque de técnicas avaliadas, incluindo doc2query, serem usados outros tipos de busca densa, entre outros. </w:t>
       </w:r>
     </w:p>
     <w:p>
@@ -2533,7 +2558,7 @@
           <w:szCs w:val="19.925199508666992"/>
           <w:rtl w:val="0"/>
         </w:rPr>
-        <w:t xml:space="preserve">Quanto à métrica base de avaliação, sugere-se avaliar o comportamento da métrica proposta DG sobre outras métricas. Por exemplo: DG:MRR (Mean Reciprocal Rank) e DG:MAP (Mean Average Precision).</w:t>
+        <w:t xml:space="preserve">Quanto à métrica base de avaliação, sugere-se avaliar o comportamento da métrica proposta DG sobre outras métricas sem outros domínios. Por exemplo: DG:MRR (Mean Reciprocal Rank) e DG:MAP (Mean Average Precision).</w:t>
       </w:r>
     </w:p>
     <w:p>
@@ -2719,7 +2744,7 @@
         </w:rPr>
         <w:t xml:space="preserve">[1] </w:t>
       </w:r>
-      <w:hyperlink r:id="rId14">
+      <w:hyperlink r:id="rId13">
         <w:r>
           <w:rPr>
             <w:sz w:val="19.925199508666992"/>
@@ -2794,7 +2819,7 @@
         </w:rPr>
         <w:t xml:space="preserve">[3] </w:t>
       </w:r>
-      <w:hyperlink r:id="rId15">
+      <w:hyperlink r:id="rId14">
         <w:r>
           <w:rPr>
             <w:sz w:val="19.925199508666992"/>

</xml_diff>